<commit_message>
start modifying for fall 21
</commit_message>
<xml_diff>
--- a/schedule.docx
+++ b/schedule.docx
@@ -35,18 +35,17 @@
         <w:t xml:space="preserve"> </w:t>
       </w:r>
       <w:r>
-        <w:t xml:space="preserve">2019</w:t>
+        <w:t xml:space="preserve">2021</w:t>
       </w:r>
     </w:p>
+    <w:bookmarkStart w:id="20" w:name="schedule"/>
     <w:p>
       <w:pPr>
         <w:pStyle w:val="Heading2"/>
       </w:pPr>
-      <w:bookmarkStart w:id="20" w:name="schedule"/>
       <w:r>
         <w:t xml:space="preserve">Schedule</w:t>
       </w:r>
-      <w:bookmarkEnd w:id="20"/>
     </w:p>
     <w:p>
       <w:pPr>
@@ -59,21 +58,20 @@
     <w:tbl>
       <w:tblPr>
         <w:tblStyle w:val="Table"/>
-        <w:tblW w:type="pct" w:w="0.0"/>
-        <w:tblLook w:firstRow="1"/>
+        <w:tblW w:type="pct" w:w="5000.0"/>
+        <w:tblLook w:firstRow="1" w:lastRow="0" w:firstColumn="0" w:lastColumn="0" w:noHBand="0" w:noVBand="0" w:val="0020"/>
       </w:tblPr>
-      <w:tblGrid/>
+      <w:tblGrid>
+        <w:gridCol w:w="163"/>
+        <w:gridCol w:w="797"/>
+        <w:gridCol w:w="797"/>
+        <w:gridCol w:w="1812"/>
+        <w:gridCol w:w="1522"/>
+        <w:gridCol w:w="1685"/>
+        <w:gridCol w:w="1141"/>
+      </w:tblGrid>
       <w:tr>
-        <w:trPr>
-          <w:cnfStyle w:firstRow="1"/>
-        </w:trPr>
-        <w:tc>
-          <w:tcPr>
-            <w:tcBorders>
-              <w:bottom w:val="single"/>
-            </w:tcBorders>
-            <w:vAlign w:val="bottom"/>
-          </w:tcPr>
+        <w:tc>
           <w:p>
             <w:pPr>
               <w:pStyle w:val="Compact"/>
@@ -85,12 +83,6 @@
           </w:p>
         </w:tc>
         <w:tc>
-          <w:tcPr>
-            <w:tcBorders>
-              <w:bottom w:val="single"/>
-            </w:tcBorders>
-            <w:vAlign w:val="bottom"/>
-          </w:tcPr>
           <w:p>
             <w:pPr>
               <w:pStyle w:val="Compact"/>
@@ -102,12 +94,6 @@
           </w:p>
         </w:tc>
         <w:tc>
-          <w:tcPr>
-            <w:tcBorders>
-              <w:bottom w:val="single"/>
-            </w:tcBorders>
-            <w:vAlign w:val="bottom"/>
-          </w:tcPr>
           <w:p>
             <w:pPr>
               <w:pStyle w:val="Compact"/>
@@ -119,12 +105,6 @@
           </w:p>
         </w:tc>
         <w:tc>
-          <w:tcPr>
-            <w:tcBorders>
-              <w:bottom w:val="single"/>
-            </w:tcBorders>
-            <w:vAlign w:val="bottom"/>
-          </w:tcPr>
           <w:p>
             <w:pPr>
               <w:pStyle w:val="Compact"/>
@@ -136,12 +116,6 @@
           </w:p>
         </w:tc>
         <w:tc>
-          <w:tcPr>
-            <w:tcBorders>
-              <w:bottom w:val="single"/>
-            </w:tcBorders>
-            <w:vAlign w:val="bottom"/>
-          </w:tcPr>
           <w:p>
             <w:pPr>
               <w:pStyle w:val="Compact"/>
@@ -153,12 +127,6 @@
           </w:p>
         </w:tc>
         <w:tc>
-          <w:tcPr>
-            <w:tcBorders>
-              <w:bottom w:val="single"/>
-            </w:tcBorders>
-            <w:vAlign w:val="bottom"/>
-          </w:tcPr>
           <w:p>
             <w:pPr>
               <w:pStyle w:val="Compact"/>
@@ -170,12 +138,6 @@
           </w:p>
         </w:tc>
         <w:tc>
-          <w:tcPr>
-            <w:tcBorders>
-              <w:bottom w:val="single"/>
-            </w:tcBorders>
-            <w:vAlign w:val="bottom"/>
-          </w:tcPr>
           <w:p>
             <w:pPr>
               <w:pStyle w:val="Compact"/>
@@ -195,7 +157,7 @@
               <w:jc w:val="left"/>
             </w:pPr>
             <w:r>
-              <w:t xml:space="preserve">Aug. 26</w:t>
+              <w:t xml:space="preserve">Aug. 23</w:t>
             </w:r>
           </w:p>
         </w:tc>
@@ -228,7 +190,7 @@
               <w:jc w:val="left"/>
             </w:pPr>
             <w:r>
-              <w:t xml:space="preserve">Programming algorithms in R</w:t>
+              <w:t xml:space="preserve">Lab #1: Programming algorithms in R</w:t>
             </w:r>
           </w:p>
         </w:tc>
@@ -274,18 +236,18 @@
               <w:jc w:val="left"/>
             </w:pPr>
             <w:r>
-              <w:t xml:space="preserve">Sept. 2</w:t>
-            </w:r>
-          </w:p>
-        </w:tc>
-        <w:tc>
-          <w:p>
-            <w:pPr>
-              <w:pStyle w:val="Compact"/>
-              <w:jc w:val="left"/>
-            </w:pPr>
-            <w:r>
-              <w:t xml:space="preserve">NA (labor day)</w:t>
+              <w:t xml:space="preserve">Aug. 30</w:t>
+            </w:r>
+          </w:p>
+        </w:tc>
+        <w:tc>
+          <w:p>
+            <w:pPr>
+              <w:pStyle w:val="Compact"/>
+              <w:jc w:val="left"/>
+            </w:pPr>
+            <w:r>
+              <w:t xml:space="preserve">Algorithms</w:t>
             </w:r>
           </w:p>
         </w:tc>
@@ -307,7 +269,7 @@
               <w:jc w:val="left"/>
             </w:pPr>
             <w:r>
-              <w:t xml:space="preserve">Programming algorithms in R (continued)</w:t>
+              <w:t xml:space="preserve">Lab #1: Programming algorithms in R (continued)</w:t>
             </w:r>
           </w:p>
         </w:tc>
@@ -345,29 +307,29 @@
               <w:jc w:val="left"/>
             </w:pPr>
             <w:r>
-              <w:t xml:space="preserve">Sept. 9</w:t>
-            </w:r>
-          </w:p>
-        </w:tc>
-        <w:tc>
-          <w:p>
-            <w:pPr>
-              <w:pStyle w:val="Compact"/>
-              <w:jc w:val="left"/>
-            </w:pPr>
-            <w:r>
-              <w:t xml:space="preserve">The Virtual Ecologist</w:t>
-            </w:r>
-          </w:p>
-        </w:tc>
-        <w:tc>
-          <w:p>
-            <w:pPr>
-              <w:pStyle w:val="Compact"/>
-              <w:jc w:val="left"/>
-            </w:pPr>
-            <w:r>
-              <w:t xml:space="preserve">The Virtual Ecologist</w:t>
+              <w:t xml:space="preserve">Sept. 6</w:t>
+            </w:r>
+          </w:p>
+        </w:tc>
+        <w:tc>
+          <w:p>
+            <w:pPr>
+              <w:pStyle w:val="Compact"/>
+              <w:jc w:val="left"/>
+            </w:pPr>
+            <w:r>
+              <w:t xml:space="preserve">No class (labor day)</w:t>
+            </w:r>
+          </w:p>
+        </w:tc>
+        <w:tc>
+          <w:p>
+            <w:pPr>
+              <w:pStyle w:val="Compact"/>
+              <w:jc w:val="left"/>
+            </w:pPr>
+            <w:r>
+              <w:t xml:space="preserve">Probability</w:t>
             </w:r>
           </w:p>
         </w:tc>
@@ -424,7 +386,18 @@
               <w:jc w:val="left"/>
             </w:pPr>
             <w:r>
-              <w:t xml:space="preserve">Sept. 16</w:t>
+              <w:t xml:space="preserve">Sept. 13</w:t>
+            </w:r>
+          </w:p>
+        </w:tc>
+        <w:tc>
+          <w:p>
+            <w:pPr>
+              <w:pStyle w:val="Compact"/>
+              <w:jc w:val="left"/>
+            </w:pPr>
+            <w:r>
+              <w:t xml:space="preserve">The Virtual Ecologist</w:t>
             </w:r>
           </w:p>
         </w:tc>
@@ -446,16 +419,11 @@
               <w:jc w:val="left"/>
             </w:pPr>
             <w:r>
-              <w:t xml:space="preserve">Likelihood</w:t>
-            </w:r>
-          </w:p>
-        </w:tc>
-        <w:tc>
-          <w:p>
-            <w:pPr>
-              <w:pStyle w:val="Compact"/>
-              <w:jc w:val="left"/>
-            </w:pPr>
+              <w:t xml:space="preserve">Lab #2:</w:t>
+            </w:r>
+            <w:r>
+              <w:t xml:space="preserve"> </w:t>
+            </w:r>
             <w:r>
               <w:t xml:space="preserve">“</w:t>
             </w:r>
@@ -465,22 +433,28 @@
             <w:r>
               <w:t xml:space="preserve">”</w:t>
             </w:r>
-            <w:r>
-              <w:t xml:space="preserve"> </w:t>
-            </w:r>
-            <w:r>
-              <w:t xml:space="preserve">lab</w:t>
-            </w:r>
-          </w:p>
-        </w:tc>
-        <w:tc>
-          <w:p>
-            <w:pPr>
-              <w:pStyle w:val="Compact"/>
-              <w:jc w:val="left"/>
-            </w:pPr>
-            <w:r>
-              <w:t xml:space="preserve">Work on one-page project description</w:t>
+          </w:p>
+        </w:tc>
+        <w:tc>
+          <w:p>
+            <w:pPr>
+              <w:pStyle w:val="Compact"/>
+              <w:jc w:val="left"/>
+            </w:pPr>
+            <w:r>
+              <w:t xml:space="preserve">Work on one-page project description (</w:t>
+            </w:r>
+            <w:r>
+              <w:t xml:space="preserve">“</w:t>
+            </w:r>
+            <w:r>
+              <w:t xml:space="preserve">proposals</w:t>
+            </w:r>
+            <w:r>
+              <w:t xml:space="preserve">”</w:t>
+            </w:r>
+            <w:r>
+              <w:t xml:space="preserve">)</w:t>
             </w:r>
           </w:p>
         </w:tc>
@@ -515,7 +489,7 @@
               <w:jc w:val="left"/>
             </w:pPr>
             <w:r>
-              <w:t xml:space="preserve">Sept. 23</w:t>
+              <w:t xml:space="preserve">Sept. 20</w:t>
             </w:r>
           </w:p>
         </w:tc>
@@ -537,16 +511,22 @@
               <w:jc w:val="left"/>
             </w:pPr>
             <w:r>
-              <w:t xml:space="preserve">Optimization</w:t>
-            </w:r>
-          </w:p>
-        </w:tc>
-        <w:tc>
-          <w:p>
-            <w:pPr>
-              <w:pStyle w:val="Compact"/>
-              <w:jc w:val="left"/>
-            </w:pPr>
+              <w:t xml:space="preserve">Likelihood</w:t>
+            </w:r>
+          </w:p>
+        </w:tc>
+        <w:tc>
+          <w:p>
+            <w:pPr>
+              <w:pStyle w:val="Compact"/>
+              <w:jc w:val="left"/>
+            </w:pPr>
+            <w:r>
+              <w:t xml:space="preserve">Lab #2:</w:t>
+            </w:r>
+            <w:r>
+              <w:t xml:space="preserve"> </w:t>
+            </w:r>
             <w:r>
               <w:t xml:space="preserve">“</w:t>
             </w:r>
@@ -560,18 +540,30 @@
               <w:t xml:space="preserve"> </w:t>
             </w:r>
             <w:r>
-              <w:t xml:space="preserve">lab (and project work)</w:t>
-            </w:r>
-          </w:p>
-        </w:tc>
-        <w:tc>
-          <w:p>
-            <w:pPr>
-              <w:pStyle w:val="Compact"/>
-              <w:jc w:val="left"/>
-            </w:pPr>
-            <w:r>
-              <w:t xml:space="preserve">DUE: one-page descriptions of project ideas</w:t>
+              <w:t xml:space="preserve">(continued)</w:t>
+            </w:r>
+          </w:p>
+        </w:tc>
+        <w:tc>
+          <w:p>
+            <w:pPr>
+              <w:pStyle w:val="Compact"/>
+              <w:jc w:val="left"/>
+            </w:pPr>
+            <w:r>
+              <w:t xml:space="preserve">DUE: one-page descriptions of project ideas (</w:t>
+            </w:r>
+            <w:r>
+              <w:t xml:space="preserve">“</w:t>
+            </w:r>
+            <w:r>
+              <w:t xml:space="preserve">proposals</w:t>
+            </w:r>
+            <w:r>
+              <w:t xml:space="preserve">”</w:t>
+            </w:r>
+            <w:r>
+              <w:t xml:space="preserve">)</w:t>
             </w:r>
           </w:p>
         </w:tc>
@@ -606,7 +598,7 @@
               <w:jc w:val="left"/>
             </w:pPr>
             <w:r>
-              <w:t xml:space="preserve">Sept. 30</w:t>
+              <w:t xml:space="preserve">Sept. 27</w:t>
             </w:r>
           </w:p>
         </w:tc>
@@ -628,7 +620,7 @@
               <w:jc w:val="left"/>
             </w:pPr>
             <w:r>
-              <w:t xml:space="preserve">Bayesian inference</w:t>
+              <w:t xml:space="preserve">Optimization</w:t>
             </w:r>
           </w:p>
         </w:tc>
@@ -650,7 +642,7 @@
               <w:jc w:val="left"/>
             </w:pPr>
             <w:r>
-              <w:t xml:space="preserve">Review proposals with instructor/TA</w:t>
+              <w:t xml:space="preserve">Review proposals with instructor</w:t>
             </w:r>
           </w:p>
         </w:tc>
@@ -685,7 +677,7 @@
               <w:jc w:val="left"/>
             </w:pPr>
             <w:r>
-              <w:t xml:space="preserve">Oct. 7</w:t>
+              <w:t xml:space="preserve">Oct. 4</w:t>
             </w:r>
           </w:p>
         </w:tc>
@@ -718,7 +710,7 @@
               <w:jc w:val="left"/>
             </w:pPr>
             <w:r>
-              <w:t xml:space="preserve">Maximum likelihood</w:t>
+              <w:t xml:space="preserve">Lab #3: Maximum likelihood</w:t>
             </w:r>
           </w:p>
         </w:tc>
@@ -764,7 +756,7 @@
               <w:jc w:val="left"/>
             </w:pPr>
             <w:r>
-              <w:t xml:space="preserve">Oct. 14</w:t>
+              <w:t xml:space="preserve">Oct. 11</w:t>
             </w:r>
           </w:p>
         </w:tc>
@@ -786,18 +778,18 @@
               <w:jc w:val="left"/>
             </w:pPr>
             <w:r>
-              <w:t xml:space="preserve">Model selection and multi-model inference</w:t>
-            </w:r>
-          </w:p>
-        </w:tc>
-        <w:tc>
-          <w:p>
-            <w:pPr>
-              <w:pStyle w:val="Compact"/>
-              <w:jc w:val="left"/>
-            </w:pPr>
-            <w:r>
-              <w:t xml:space="preserve">Maximum likelihood (and digression: graphics in R, generating publication-quality figures)</w:t>
+              <w:t xml:space="preserve">No class (instructor is away)</w:t>
+            </w:r>
+          </w:p>
+        </w:tc>
+        <w:tc>
+          <w:p>
+            <w:pPr>
+              <w:pStyle w:val="Compact"/>
+              <w:jc w:val="left"/>
+            </w:pPr>
+            <w:r>
+              <w:t xml:space="preserve">Lab #3: Maximum likelihood (and digression: graphics in R, generating publication-quality figures)</w:t>
             </w:r>
           </w:p>
         </w:tc>
@@ -822,7 +814,7 @@
               <w:jc w:val="left"/>
             </w:pPr>
             <w:r>
-              <w:t xml:space="preserve">Anderson et al. 2000; Anderson et al. 2001; Wintle et al. 2003</w:t>
+              <w:t xml:space="preserve">Bolker Ch. 7 and 8</w:t>
             </w:r>
           </w:p>
         </w:tc>
@@ -835,7 +827,7 @@
               <w:jc w:val="left"/>
             </w:pPr>
             <w:r>
-              <w:t xml:space="preserve">Oct. 21</w:t>
+              <w:t xml:space="preserve">Oct. 18</w:t>
             </w:r>
           </w:p>
         </w:tc>
@@ -893,7 +885,7 @@
               <w:jc w:val="left"/>
             </w:pPr>
             <w:r>
-              <w:t xml:space="preserve">TBD</w:t>
+              <w:t xml:space="preserve">Anderson et al. 2000; Anderson et al. 2001; Wintle et al. 2003</w:t>
             </w:r>
           </w:p>
         </w:tc>
@@ -906,7 +898,7 @@
               <w:jc w:val="left"/>
             </w:pPr>
             <w:r>
-              <w:t xml:space="preserve">Oct. 28</w:t>
+              <w:t xml:space="preserve">Oct. 25</w:t>
             </w:r>
           </w:p>
         </w:tc>
@@ -928,18 +920,18 @@
               <w:jc w:val="left"/>
             </w:pPr>
             <w:r>
-              <w:t xml:space="preserve">Machine-learning?</w:t>
-            </w:r>
-          </w:p>
-        </w:tc>
-        <w:tc>
-          <w:p>
-            <w:pPr>
-              <w:pStyle w:val="Compact"/>
-              <w:jc w:val="left"/>
-            </w:pPr>
-            <w:r>
-              <w:t xml:space="preserve">Bayesian model fitting in JAGS</w:t>
+              <w:t xml:space="preserve">Machine learning with random forest</w:t>
+            </w:r>
+          </w:p>
+        </w:tc>
+        <w:tc>
+          <w:p>
+            <w:pPr>
+              <w:pStyle w:val="Compact"/>
+              <w:jc w:val="left"/>
+            </w:pPr>
+            <w:r>
+              <w:t xml:space="preserve">Lab #4: Bayesian model fitting in JAGS</w:t>
             </w:r>
           </w:p>
         </w:tc>
@@ -977,40 +969,40 @@
               <w:jc w:val="left"/>
             </w:pPr>
             <w:r>
-              <w:t xml:space="preserve">Nov. 4</w:t>
-            </w:r>
-          </w:p>
-        </w:tc>
-        <w:tc>
-          <w:p>
-            <w:pPr>
-              <w:pStyle w:val="Compact"/>
-              <w:jc w:val="left"/>
-            </w:pPr>
-            <w:r>
-              <w:t xml:space="preserve">TBD</w:t>
-            </w:r>
-          </w:p>
-        </w:tc>
-        <w:tc>
-          <w:p>
-            <w:pPr>
-              <w:pStyle w:val="Compact"/>
-              <w:jc w:val="left"/>
-            </w:pPr>
-            <w:r>
-              <w:t xml:space="preserve">TBD</w:t>
-            </w:r>
-          </w:p>
-        </w:tc>
-        <w:tc>
-          <w:p>
-            <w:pPr>
-              <w:pStyle w:val="Compact"/>
-              <w:jc w:val="left"/>
-            </w:pPr>
-            <w:r>
-              <w:t xml:space="preserve">Bayesian model fitting in JAGS</w:t>
+              <w:t xml:space="preserve">Nov. 1</w:t>
+            </w:r>
+          </w:p>
+        </w:tc>
+        <w:tc>
+          <w:p>
+            <w:pPr>
+              <w:pStyle w:val="Compact"/>
+              <w:jc w:val="left"/>
+            </w:pPr>
+            <w:r>
+              <w:t xml:space="preserve">student-led lecture/demo</w:t>
+            </w:r>
+          </w:p>
+        </w:tc>
+        <w:tc>
+          <w:p>
+            <w:pPr>
+              <w:pStyle w:val="Compact"/>
+              <w:jc w:val="left"/>
+            </w:pPr>
+            <w:r>
+              <w:t xml:space="preserve">student-led lecture/demo</w:t>
+            </w:r>
+          </w:p>
+        </w:tc>
+        <w:tc>
+          <w:p>
+            <w:pPr>
+              <w:pStyle w:val="Compact"/>
+              <w:jc w:val="left"/>
+            </w:pPr>
+            <w:r>
+              <w:t xml:space="preserve">Lab #4: Bayesian model fitting in JAGS (continued)</w:t>
             </w:r>
           </w:p>
         </w:tc>
@@ -1048,29 +1040,29 @@
               <w:jc w:val="left"/>
             </w:pPr>
             <w:r>
-              <w:t xml:space="preserve">Nov. 11</w:t>
-            </w:r>
-          </w:p>
-        </w:tc>
-        <w:tc>
-          <w:p>
-            <w:pPr>
-              <w:pStyle w:val="Compact"/>
-              <w:jc w:val="left"/>
-            </w:pPr>
-            <w:r>
-              <w:t xml:space="preserve">NA (veteran’s day)</w:t>
-            </w:r>
-          </w:p>
-        </w:tc>
-        <w:tc>
-          <w:p>
-            <w:pPr>
-              <w:pStyle w:val="Compact"/>
-              <w:jc w:val="left"/>
-            </w:pPr>
-            <w:r>
-              <w:t xml:space="preserve">TBD</w:t>
+              <w:t xml:space="preserve">Nov. 8</w:t>
+            </w:r>
+          </w:p>
+        </w:tc>
+        <w:tc>
+          <w:p>
+            <w:pPr>
+              <w:pStyle w:val="Compact"/>
+              <w:jc w:val="left"/>
+            </w:pPr>
+            <w:r>
+              <w:t xml:space="preserve">student-led lecture/demo</w:t>
+            </w:r>
+          </w:p>
+        </w:tc>
+        <w:tc>
+          <w:p>
+            <w:pPr>
+              <w:pStyle w:val="Compact"/>
+              <w:jc w:val="left"/>
+            </w:pPr>
+            <w:r>
+              <w:t xml:space="preserve">student-led lecture/demo</w:t>
             </w:r>
           </w:p>
         </w:tc>
@@ -1119,29 +1111,29 @@
               <w:jc w:val="left"/>
             </w:pPr>
             <w:r>
-              <w:t xml:space="preserve">Nov. 18</w:t>
-            </w:r>
-          </w:p>
-        </w:tc>
-        <w:tc>
-          <w:p>
-            <w:pPr>
-              <w:pStyle w:val="Compact"/>
-              <w:jc w:val="left"/>
-            </w:pPr>
-            <w:r>
-              <w:t xml:space="preserve">TBD</w:t>
-            </w:r>
-          </w:p>
-        </w:tc>
-        <w:tc>
-          <w:p>
-            <w:pPr>
-              <w:pStyle w:val="Compact"/>
-              <w:jc w:val="left"/>
-            </w:pPr>
-            <w:r>
-              <w:t xml:space="preserve">TBD</w:t>
+              <w:t xml:space="preserve">Nov. 15</w:t>
+            </w:r>
+          </w:p>
+        </w:tc>
+        <w:tc>
+          <w:p>
+            <w:pPr>
+              <w:pStyle w:val="Compact"/>
+              <w:jc w:val="left"/>
+            </w:pPr>
+            <w:r>
+              <w:t xml:space="preserve">student-led lecture/demo</w:t>
+            </w:r>
+          </w:p>
+        </w:tc>
+        <w:tc>
+          <w:p>
+            <w:pPr>
+              <w:pStyle w:val="Compact"/>
+              <w:jc w:val="left"/>
+            </w:pPr>
+            <w:r>
+              <w:t xml:space="preserve">student-led lecture/demo</w:t>
             </w:r>
           </w:p>
         </w:tc>
@@ -1190,29 +1182,29 @@
               <w:jc w:val="left"/>
             </w:pPr>
             <w:r>
-              <w:t xml:space="preserve">Nov. 25</w:t>
-            </w:r>
-          </w:p>
-        </w:tc>
-        <w:tc>
-          <w:p>
-            <w:pPr>
-              <w:pStyle w:val="Compact"/>
-              <w:jc w:val="left"/>
-            </w:pPr>
-            <w:r>
-              <w:t xml:space="preserve">TBD</w:t>
-            </w:r>
-          </w:p>
-        </w:tc>
-        <w:tc>
-          <w:p>
-            <w:pPr>
-              <w:pStyle w:val="Compact"/>
-              <w:jc w:val="left"/>
-            </w:pPr>
-            <w:r>
-              <w:t xml:space="preserve">TBD</w:t>
+              <w:t xml:space="preserve">Nov. 22</w:t>
+            </w:r>
+          </w:p>
+        </w:tc>
+        <w:tc>
+          <w:p>
+            <w:pPr>
+              <w:pStyle w:val="Compact"/>
+              <w:jc w:val="left"/>
+            </w:pPr>
+            <w:r>
+              <w:t xml:space="preserve">student-led lecture/demo</w:t>
+            </w:r>
+          </w:p>
+        </w:tc>
+        <w:tc>
+          <w:p>
+            <w:pPr>
+              <w:pStyle w:val="Compact"/>
+              <w:jc w:val="left"/>
+            </w:pPr>
+            <w:r>
+              <w:t xml:space="preserve">No class (thanksgiving holiday)</w:t>
             </w:r>
           </w:p>
         </w:tc>
@@ -1261,29 +1253,29 @@
               <w:jc w:val="left"/>
             </w:pPr>
             <w:r>
-              <w:t xml:space="preserve">Dec. 2</w:t>
-            </w:r>
-          </w:p>
-        </w:tc>
-        <w:tc>
-          <w:p>
-            <w:pPr>
-              <w:pStyle w:val="Compact"/>
-              <w:jc w:val="left"/>
-            </w:pPr>
-            <w:r>
-              <w:t xml:space="preserve">TBD</w:t>
-            </w:r>
-          </w:p>
-        </w:tc>
-        <w:tc>
-          <w:p>
-            <w:pPr>
-              <w:pStyle w:val="Compact"/>
-              <w:jc w:val="left"/>
-            </w:pPr>
-            <w:r>
-              <w:t xml:space="preserve">TBD</w:t>
+              <w:t xml:space="preserve">Nov. 29</w:t>
+            </w:r>
+          </w:p>
+        </w:tc>
+        <w:tc>
+          <w:p>
+            <w:pPr>
+              <w:pStyle w:val="Compact"/>
+              <w:jc w:val="left"/>
+            </w:pPr>
+            <w:r>
+              <w:t xml:space="preserve">student-led lecture/demo</w:t>
+            </w:r>
+          </w:p>
+        </w:tc>
+        <w:tc>
+          <w:p>
+            <w:pPr>
+              <w:pStyle w:val="Compact"/>
+              <w:jc w:val="left"/>
+            </w:pPr>
+            <w:r>
+              <w:t xml:space="preserve">student-led lecture/demo</w:t>
             </w:r>
           </w:p>
         </w:tc>
@@ -1323,7 +1315,7 @@
               <w:jc w:val="left"/>
             </w:pPr>
             <w:r>
-              <w:t xml:space="preserve">Final project complete draft due this week</w:t>
+              <w:t xml:space="preserve">Final project complete drafts due this week</w:t>
             </w:r>
           </w:p>
         </w:tc>
@@ -1358,7 +1350,7 @@
               <w:jc w:val="left"/>
             </w:pPr>
             <w:r>
-              <w:t xml:space="preserve">Dec. 9</w:t>
+              <w:t xml:space="preserve">Dec. 6</w:t>
             </w:r>
           </w:p>
         </w:tc>
@@ -1380,7 +1372,7 @@
               <w:jc w:val="left"/>
             </w:pPr>
             <w:r>
-              <w:t xml:space="preserve">NA (prep day)</w:t>
+              <w:t xml:space="preserve">No class (prep day)</w:t>
             </w:r>
           </w:p>
         </w:tc>
@@ -1396,7 +1388,15 @@
           </w:p>
         </w:tc>
         <w:tc>
-          <w:p/>
+          <w:p>
+            <w:pPr>
+              <w:pStyle w:val="Compact"/>
+              <w:jc w:val="left"/>
+            </w:pPr>
+            <w:r>
+              <w:t xml:space="preserve">Final presentations!</w:t>
+            </w:r>
+          </w:p>
         </w:tc>
         <w:tc>
           <w:p>
@@ -1421,7 +1421,7 @@
               <w:jc w:val="left"/>
             </w:pPr>
             <w:r>
-              <w:t xml:space="preserve">Dec. 16</w:t>
+              <w:t xml:space="preserve">Dec. 13</w:t>
             </w:r>
           </w:p>
         </w:tc>
@@ -1465,7 +1465,7 @@
               <w:jc w:val="left"/>
             </w:pPr>
             <w:r>
-              <w:t xml:space="preserve">Final projects due</w:t>
+              <w:t xml:space="preserve">Final projects due Dec. 15</w:t>
             </w:r>
           </w:p>
         </w:tc>
@@ -1477,6 +1477,7 @@
         </w:tc>
       </w:tr>
     </w:tbl>
+    <w:bookmarkEnd w:id="20"/>
     <w:sectPr/>
   </w:body>
 </w:document>
@@ -1508,17 +1509,14 @@
 <file path=word/numbering.xml><?xml version="1.0" encoding="utf-8"?>
 <w:numbering xmlns:w="http://schemas.openxmlformats.org/wordprocessingml/2006/main">
   <w:abstractNum w:abstractNumId="990">
-    <w:nsid w:val="170cd2de"/>
+    <w:nsid w:val="2c1ae401"/>
     <w:multiLevelType w:val="multilevel"/>
     <w:lvl w:ilvl="0">
       <w:numFmt w:val="bullet"/>
       <w:lvlText w:val=" "/>
       <w:lvlJc w:val="left"/>
       <w:pPr>
-        <w:tabs>
-          <w:tab w:val="num" w:pos="0"/>
-        </w:tabs>
-        <w:ind w:left="480" w:hanging="480"/>
+        <w:ind w:left="720" w:hanging="480"/>
       </w:pPr>
     </w:lvl>
     <w:lvl w:ilvl="1">
@@ -1526,10 +1524,7 @@
       <w:lvlText w:val=" "/>
       <w:lvlJc w:val="left"/>
       <w:pPr>
-        <w:tabs>
-          <w:tab w:val="num" w:pos="720"/>
-        </w:tabs>
-        <w:ind w:left="1200" w:hanging="480"/>
+        <w:ind w:left="1440" w:hanging="480"/>
       </w:pPr>
     </w:lvl>
     <w:lvl w:ilvl="2">
@@ -1537,10 +1532,7 @@
       <w:lvlText w:val=" "/>
       <w:lvlJc w:val="left"/>
       <w:pPr>
-        <w:tabs>
-          <w:tab w:val="num" w:pos="1440"/>
-        </w:tabs>
-        <w:ind w:left="1920" w:hanging="480"/>
+        <w:ind w:left="2160" w:hanging="480"/>
       </w:pPr>
     </w:lvl>
     <w:lvl w:ilvl="3">
@@ -1548,10 +1540,7 @@
       <w:lvlText w:val=" "/>
       <w:lvlJc w:val="left"/>
       <w:pPr>
-        <w:tabs>
-          <w:tab w:val="num" w:pos="2160"/>
-        </w:tabs>
-        <w:ind w:left="2640" w:hanging="480"/>
+        <w:ind w:left="2880" w:hanging="480"/>
       </w:pPr>
     </w:lvl>
     <w:lvl w:ilvl="4">
@@ -1559,10 +1548,7 @@
       <w:lvlText w:val=" "/>
       <w:lvlJc w:val="left"/>
       <w:pPr>
-        <w:tabs>
-          <w:tab w:val="num" w:pos="2880"/>
-        </w:tabs>
-        <w:ind w:left="3360" w:hanging="480"/>
+        <w:ind w:left="3600" w:hanging="480"/>
       </w:pPr>
     </w:lvl>
     <w:lvl w:ilvl="5">
@@ -1570,10 +1556,7 @@
       <w:lvlText w:val=" "/>
       <w:lvlJc w:val="left"/>
       <w:pPr>
-        <w:tabs>
-          <w:tab w:val="num" w:pos="3600"/>
-        </w:tabs>
-        <w:ind w:left="4080" w:hanging="480"/>
+        <w:ind w:left="4320" w:hanging="480"/>
       </w:pPr>
     </w:lvl>
     <w:lvl w:ilvl="6">
@@ -1581,10 +1564,7 @@
       <w:lvlText w:val=" "/>
       <w:lvlJc w:val="left"/>
       <w:pPr>
-        <w:tabs>
-          <w:tab w:val="num" w:pos="4320"/>
-        </w:tabs>
-        <w:ind w:left="4800" w:hanging="480"/>
+        <w:ind w:left="5040" w:hanging="480"/>
       </w:pPr>
     </w:lvl>
     <w:lvl w:ilvl="7">
@@ -1592,10 +1572,7 @@
       <w:lvlText w:val=" "/>
       <w:lvlJc w:val="left"/>
       <w:pPr>
-        <w:tabs>
-          <w:tab w:val="num" w:pos="5040"/>
-        </w:tabs>
-        <w:ind w:left="5520" w:hanging="480"/>
+        <w:ind w:left="5760" w:hanging="480"/>
       </w:pPr>
     </w:lvl>
     <w:lvl w:ilvl="8">
@@ -1603,119 +1580,10 @@
       <w:lvlText w:val=" "/>
       <w:lvlJc w:val="left"/>
       <w:pPr>
-        <w:tabs>
-          <w:tab w:val="num" w:pos="5760"/>
-        </w:tabs>
-        <w:ind w:left="6240" w:hanging="480"/>
+        <w:ind w:left="6480" w:hanging="480"/>
       </w:pPr>
     </w:lvl>
   </w:abstractNum>
-  <w:abstractNum w:abstractNumId="990">
-    <w:nsid w:val="2c1ae401"/>
-    <w:multiLevelType w:val="multilevel"/>
-    <w:lvl w:ilvl="0">
-      <w:numFmt w:val="bullet"/>
-      <w:lvlText w:val=" "/>
-      <w:lvlJc w:val="left"/>
-      <w:pPr>
-        <w:tabs>
-          <w:tab w:val="num" w:pos="0"/>
-        </w:tabs>
-        <w:ind w:left="480" w:hanging="480"/>
-      </w:pPr>
-    </w:lvl>
-    <w:lvl w:ilvl="1">
-      <w:numFmt w:val="bullet"/>
-      <w:lvlText w:val=" "/>
-      <w:lvlJc w:val="left"/>
-      <w:pPr>
-        <w:tabs>
-          <w:tab w:val="num" w:pos="720"/>
-        </w:tabs>
-        <w:ind w:left="1200" w:hanging="480"/>
-      </w:pPr>
-    </w:lvl>
-    <w:lvl w:ilvl="2">
-      <w:numFmt w:val="bullet"/>
-      <w:lvlText w:val=" "/>
-      <w:lvlJc w:val="left"/>
-      <w:pPr>
-        <w:tabs>
-          <w:tab w:val="num" w:pos="1440"/>
-        </w:tabs>
-        <w:ind w:left="1920" w:hanging="480"/>
-      </w:pPr>
-    </w:lvl>
-    <w:lvl w:ilvl="3">
-      <w:numFmt w:val="bullet"/>
-      <w:lvlText w:val=" "/>
-      <w:lvlJc w:val="left"/>
-      <w:pPr>
-        <w:tabs>
-          <w:tab w:val="num" w:pos="2160"/>
-        </w:tabs>
-        <w:ind w:left="2640" w:hanging="480"/>
-      </w:pPr>
-    </w:lvl>
-    <w:lvl w:ilvl="4">
-      <w:numFmt w:val="bullet"/>
-      <w:lvlText w:val=" "/>
-      <w:lvlJc w:val="left"/>
-      <w:pPr>
-        <w:tabs>
-          <w:tab w:val="num" w:pos="2880"/>
-        </w:tabs>
-        <w:ind w:left="3360" w:hanging="480"/>
-      </w:pPr>
-    </w:lvl>
-    <w:lvl w:ilvl="5">
-      <w:numFmt w:val="bullet"/>
-      <w:lvlText w:val=" "/>
-      <w:lvlJc w:val="left"/>
-      <w:pPr>
-        <w:tabs>
-          <w:tab w:val="num" w:pos="3600"/>
-        </w:tabs>
-        <w:ind w:left="4080" w:hanging="480"/>
-      </w:pPr>
-    </w:lvl>
-    <w:lvl w:ilvl="6">
-      <w:numFmt w:val="bullet"/>
-      <w:lvlText w:val=" "/>
-      <w:lvlJc w:val="left"/>
-      <w:pPr>
-        <w:tabs>
-          <w:tab w:val="num" w:pos="4320"/>
-        </w:tabs>
-        <w:ind w:left="4800" w:hanging="480"/>
-      </w:pPr>
-    </w:lvl>
-    <w:lvl w:ilvl="7">
-      <w:numFmt w:val="bullet"/>
-      <w:lvlText w:val=" "/>
-      <w:lvlJc w:val="left"/>
-      <w:pPr>
-        <w:tabs>
-          <w:tab w:val="num" w:pos="5040"/>
-        </w:tabs>
-        <w:ind w:left="5520" w:hanging="480"/>
-      </w:pPr>
-    </w:lvl>
-    <w:lvl w:ilvl="8">
-      <w:numFmt w:val="bullet"/>
-      <w:lvlText w:val=" "/>
-      <w:lvlJc w:val="left"/>
-      <w:pPr>
-        <w:tabs>
-          <w:tab w:val="num" w:pos="5760"/>
-        </w:tabs>
-        <w:ind w:left="6240" w:hanging="480"/>
-      </w:pPr>
-    </w:lvl>
-  </w:abstractNum>
-  <w:num w:numId="1000">
-    <w:abstractNumId w:val="990"/>
-  </w:num>
   <w:num w:numId="1000">
     <w:abstractNumId w:val="990"/>
   </w:num>
@@ -1862,7 +1730,7 @@
       <w:rFonts w:asciiTheme="majorHAnsi" w:eastAsiaTheme="majorEastAsia" w:hAnsiTheme="majorHAnsi" w:cstheme="majorBidi"/>
       <w:b/>
       <w:bCs/>
-      <w:color w:val="345A8A" w:themeColor="accent1" w:themeShade="B5"/>
+      <w:color w:val="4F81BD" w:themeColor="accent1"/>
       <w:sz w:val="32"/>
       <w:szCs w:val="32"/>
     </w:rPr>
@@ -1885,8 +1753,8 @@
       <w:b/>
       <w:bCs/>
       <w:color w:val="4F81BD" w:themeColor="accent1"/>
-      <w:sz w:val="32"/>
-      <w:szCs w:val="32"/>
+      <w:sz w:val="28"/>
+      <w:szCs w:val="28"/>
     </w:rPr>
   </w:style>
   <w:style w:type="paragraph" w:styleId="Heading3">
@@ -1907,8 +1775,8 @@
       <w:b/>
       <w:bCs/>
       <w:color w:val="4F81BD" w:themeColor="accent1"/>
-      <w:sz w:val="28"/>
-      <w:szCs w:val="28"/>
+      <w:sz w:val="24"/>
+      <w:szCs w:val="24"/>
     </w:rPr>
   </w:style>
   <w:style w:type="paragraph" w:styleId="Heading4">
@@ -1926,7 +1794,7 @@
     </w:pPr>
     <w:rPr>
       <w:rFonts w:asciiTheme="majorHAnsi" w:eastAsiaTheme="majorEastAsia" w:hAnsiTheme="majorHAnsi" w:cstheme="majorBidi"/>
-      <w:b/>
+      <w:i/>
       <w:bCs/>
       <w:color w:val="4F81BD" w:themeColor="accent1"/>
       <w:sz w:val="24"/>
@@ -1948,7 +1816,6 @@
     </w:pPr>
     <w:rPr>
       <w:rFonts w:asciiTheme="majorHAnsi" w:eastAsiaTheme="majorEastAsia" w:hAnsiTheme="majorHAnsi" w:cstheme="majorBidi"/>
-      <w:i/>
       <w:iCs/>
       <w:color w:val="4F81BD" w:themeColor="accent1"/>
       <w:sz w:val="24"/>
@@ -2044,14 +1911,8 @@
     <w:qFormat/>
     <w:pPr>
       <w:spacing w:before="100" w:after="100"/>
-      <w:ind w:firstLine="0"/>
+      <w:ind w:firstLine="0" w:left="480" w:right="480"/>
     </w:pPr>
-    <w:rPr>
-      <w:rFonts w:asciiTheme="majorHAnsi" w:eastAsiaTheme="majorEastAsia" w:hAnsiTheme="majorHAnsi" w:cstheme="majorBidi"/>
-      <w:bCs/>
-      <w:sz w:val="20"/>
-      <w:szCs w:val="20"/>
-    </w:rPr>
   </w:style>
   <w:style w:type="paragraph" w:styleId="FootnoteText">
     <w:name w:val="Footnote Text"/>
@@ -2081,6 +1942,21 @@
         <w:right w:w="108" w:type="dxa"/>
       </w:tblCellMar>
     </w:tblPr>
+    <w:tblStylePr w:type="firstRow">
+      <w:tblPr>
+        <w:jc w:val="left"/>
+        <w:tblInd w:w="0" w:type="dxa"/>
+      </w:tblPr>
+      <w:trPr>
+        <w:jc w:val="left"/>
+      </w:trPr>
+      <w:tcPr>
+        <w:vAlign w:val="bottom"/>
+        <w:tcBorders>
+          <w:bottom w:val="single"/>
+        </w:tcBorders>
+      </w:tcPr>
+    </w:tblStylePr>
   </w:style>
   <w:style w:type="paragraph" w:customStyle="1" w:styleId="DefinitionTerm">
     <w:name w:val="Definition Term"/>
@@ -2144,6 +2020,10 @@
       <w:rFonts w:ascii="Consolas" w:hAnsi="Consolas"/>
       <w:sz w:val="22"/>
     </w:rPr>
+  </w:style>
+  <w:style w:type="character" w:customStyle="1" w:styleId="SectionNumber">
+    <w:name w:val="Section Number"/>
+    <w:basedOn w:val="BodyTextChar"/>
   </w:style>
   <w:style w:type="character" w:styleId="FootnoteReference">
     <w:name w:val="Footnote Reference"/>

</xml_diff>